<commit_message>
changing heuristic 3 and modified writeup
</commit_message>
<xml_diff>
--- a/write-up/heuristic_analysis.docx
+++ b/write-up/heuristic_analysis.docx
@@ -25,10 +25,7 @@
         <w:t>Yue Duan</w:t>
       </w:r>
     </w:p>
-    <w:p>
-      <w:bookmarkStart w:id="0" w:name="_GoBack"/>
-      <w:bookmarkEnd w:id="0"/>
-    </w:p>
+    <w:p/>
     <w:p>
       <w:r>
         <w:t>Three heuristic are implemented in this project:</w:t>
@@ -67,13 +64,7 @@
       </w:r>
       <w:proofErr w:type="spellEnd"/>
       <w:r>
-        <w:t xml:space="preserve"> if </w:t>
-      </w:r>
-      <w:r>
-        <w:t>the current play</w:t>
-      </w:r>
-      <w:r>
-        <w:t xml:space="preserve">er loses the game, </w:t>
+        <w:t xml:space="preserve"> if the current player loses the game, </w:t>
       </w:r>
       <w:proofErr w:type="spellStart"/>
       <w:r>
@@ -145,10 +136,7 @@
         <w:t xml:space="preserve"> + player’s centrality</w:t>
       </w:r>
       <w:r>
-        <w:t xml:space="preserve">) </w:t>
-      </w:r>
-      <w:r>
-        <w:t>if game is not ended.</w:t>
+        <w:t>) if game is not ended.</w:t>
       </w:r>
     </w:p>
     <w:p>
@@ -166,37 +154,43 @@
         <w:t>:</w:t>
       </w:r>
       <w:r>
+        <w:t xml:space="preserve"> returns –</w:t>
+      </w:r>
+      <w:proofErr w:type="spellStart"/>
+      <w:r>
+        <w:t>inf</w:t>
+      </w:r>
+      <w:proofErr w:type="spellEnd"/>
+      <w:r>
+        <w:t xml:space="preserve"> if the current player loses the game, </w:t>
+      </w:r>
+      <w:proofErr w:type="spellStart"/>
+      <w:r>
+        <w:t>inf</w:t>
+      </w:r>
+      <w:proofErr w:type="spellEnd"/>
+      <w:r>
+        <w:t xml:space="preserve"> if the current player wins, and</w:t>
+      </w:r>
+      <w:r>
+        <w:t xml:space="preserve"> the</w:t>
+      </w:r>
+      <w:r>
         <w:t xml:space="preserve"> </w:t>
       </w:r>
       <w:r>
-        <w:t>returns –</w:t>
+        <w:t xml:space="preserve">ratio of # </w:t>
       </w:r>
       <w:proofErr w:type="spellStart"/>
       <w:r>
-        <w:t>inf</w:t>
+        <w:t>of</w:t>
       </w:r>
       <w:proofErr w:type="spellEnd"/>
       <w:r>
-        <w:t xml:space="preserve"> if the current player loses the game, </w:t>
-      </w:r>
-      <w:proofErr w:type="spellStart"/>
-      <w:r>
-        <w:t>inf</w:t>
-      </w:r>
-      <w:proofErr w:type="spellEnd"/>
-      <w:r>
-        <w:t xml:space="preserve"> if the current player wins, and </w:t>
-      </w:r>
-      <w:r>
-        <w:t xml:space="preserve">a random number between -20 </w:t>
-      </w:r>
-      <w:proofErr w:type="gramStart"/>
-      <w:r>
-        <w:t>an</w:t>
-      </w:r>
-      <w:proofErr w:type="gramEnd"/>
-      <w:r>
-        <w:t xml:space="preserve"> 20</w:t>
+        <w:t xml:space="preserve"> player’s legal moves/</w:t>
+      </w:r>
+      <w:r>
+        <w:t># of opponent’s legal moves</w:t>
       </w:r>
       <w:r>
         <w:t xml:space="preserve"> if game is not ended.</w:t>
@@ -217,7 +211,7 @@
           <w:noProof/>
         </w:rPr>
         <w:drawing>
-          <wp:inline distT="0" distB="0" distL="0" distR="0" wp14:anchorId="7B70DFEC" wp14:editId="11CF0160">
+          <wp:inline distT="0" distB="0" distL="0" distR="0" wp14:anchorId="7B70DFEC" wp14:editId="4D1BAFFC">
             <wp:extent cx="5270500" cy="3074670"/>
             <wp:effectExtent l="0" t="0" r="12700" b="24130"/>
             <wp:docPr id="5" name="Chart 5"/>
@@ -281,7 +275,28 @@
         <w:t>mproved</w:t>
       </w:r>
       <w:r>
-        <w:t xml:space="preserve"> score agent has win rate of 62.8%, and the AB agent using custom scores 1, 2, and 3 has win rate of 72.8%, 71.4%, and 75.7%, respectively.</w:t>
+        <w:t xml:space="preserve"> score agent has win rate of 65.7</w:t>
+      </w:r>
+      <w:r>
+        <w:t xml:space="preserve">%, and the AB agent using custom scores 1, 2, and 3 has win rate of </w:t>
+      </w:r>
+      <w:r>
+        <w:t>65.7</w:t>
+      </w:r>
+      <w:r>
+        <w:t xml:space="preserve">%, </w:t>
+      </w:r>
+      <w:r>
+        <w:t>64.3</w:t>
+      </w:r>
+      <w:r>
+        <w:t xml:space="preserve">%, and </w:t>
+      </w:r>
+      <w:r>
+        <w:t>62.8</w:t>
+      </w:r>
+      <w:r>
+        <w:t>%, respectively.</w:t>
       </w:r>
     </w:p>
     <w:p>
@@ -312,23 +327,10 @@
         <w:t xml:space="preserve">. computer AB agents, there isn’t one heuristic that can consistently beat all three computer AB agents. </w:t>
       </w:r>
       <w:r>
-        <w:t xml:space="preserve">Custom heuristic 1 lost to AB agent using open move score, custom heuristic 2 lost to AB agent using </w:t>
-      </w:r>
-      <w:r>
-        <w:t>improved score. It’s interesting that custom heuristic 3</w:t>
-      </w:r>
-      <w:r>
-        <w:t>, the random number heuristic,</w:t>
-      </w:r>
-      <w:r>
-        <w:t xml:space="preserve"> performs the best </w:t>
-      </w:r>
-      <w:r>
-        <w:t xml:space="preserve">against the computer AB </w:t>
-      </w:r>
-      <w:r>
-        <w:t xml:space="preserve">agents… </w:t>
-      </w:r>
+        <w:t>In the games with AB agents, custom heuristic 1 is the most comparable to AB Improved heuristic, while the other two custom heuristics performed worse.</w:t>
+      </w:r>
+      <w:bookmarkStart w:id="0" w:name="_GoBack"/>
+      <w:bookmarkEnd w:id="0"/>
     </w:p>
     <w:p>
       <w:pPr>
@@ -338,16 +340,80 @@
         </w:rPr>
       </w:pPr>
       <w:r>
-        <w:t>Custom score 1 is recommended since it performed reasonably well against opponents and better than the AB improved score benchmark. Custom score 3 is not recommended</w:t>
-      </w:r>
-      <w:r>
-        <w:t xml:space="preserve"> due to randomness</w:t>
-      </w:r>
-      <w:r>
-        <w:t xml:space="preserve"> even if it performed best</w:t>
+        <w:t>In terms of depth, t</w:t>
+      </w:r>
+      <w:r>
+        <w:t xml:space="preserve">he three heuristics are ranked </w:t>
+      </w:r>
+      <w:r>
+        <w:t>1</w:t>
+      </w:r>
+      <w:r>
+        <w:t>&gt;3</w:t>
+      </w:r>
+      <w:r>
+        <w:t xml:space="preserve">&gt;2. </w:t>
+      </w:r>
+      <w:r>
+        <w:t xml:space="preserve">In terms of complexity, the three heuristics are ranked </w:t>
+      </w:r>
+      <w:r>
+        <w:t>2&gt;3&gt;1</w:t>
       </w:r>
       <w:r>
         <w:t>.</w:t>
+      </w:r>
+      <w:r>
+        <w:t xml:space="preserve"> </w:t>
+      </w:r>
+      <w:r>
+        <w:t>Custo</w:t>
+      </w:r>
+      <w:r>
+        <w:t>m score</w:t>
+      </w:r>
+      <w:r>
+        <w:t xml:space="preserve"> </w:t>
+      </w:r>
+      <w:r>
+        <w:t>3 will go deeper since it’s the</w:t>
+      </w:r>
+      <w:r>
+        <w:t xml:space="preserve"> relatively</w:t>
+      </w:r>
+      <w:r>
+        <w:t xml:space="preserve"> simplest in terms of computation, which will allow deeper search. </w:t>
+      </w:r>
+      <w:r>
+        <w:t>Custom score 2</w:t>
+      </w:r>
+      <w:r>
+        <w:t xml:space="preserve"> will</w:t>
+      </w:r>
+      <w:r>
+        <w:t xml:space="preserve"> go the shallowest since it computes both difference between </w:t>
+      </w:r>
+      <w:r>
+        <w:lastRenderedPageBreak/>
+        <w:t>the tw</w:t>
+      </w:r>
+      <w:r>
+        <w:t>o players and the center score, h</w:t>
+      </w:r>
+      <w:r>
+        <w:t xml:space="preserve">ence in the ID process it won’t go very deep due to the time constraint. </w:t>
+      </w:r>
+      <w:r>
+        <w:t>Custom score 1 is recommended since it performed reasonably well against opponents and better than the AB improved score benchmark.</w:t>
+      </w:r>
+      <w:r>
+        <w:t xml:space="preserve"> Custom score 1 is relatively </w:t>
+      </w:r>
+      <w:r>
+        <w:t>easy</w:t>
+      </w:r>
+      <w:r>
+        <w:t xml:space="preserve"> (compared to custom score 2) and allows better trade-off between speed and complexity for better performance at deeper search. </w:t>
       </w:r>
     </w:p>
     <w:sectPr>
@@ -1018,22 +1084,22 @@
                 <c:formatCode>General</c:formatCode>
                 <c:ptCount val="7"/>
                 <c:pt idx="0">
-                  <c:v>1.0</c:v>
+                  <c:v>0.9</c:v>
                 </c:pt>
                 <c:pt idx="1">
+                  <c:v>0.6</c:v>
+                </c:pt>
+                <c:pt idx="2">
+                  <c:v>0.8</c:v>
+                </c:pt>
+                <c:pt idx="3">
+                  <c:v>0.6</c:v>
+                </c:pt>
+                <c:pt idx="4">
                   <c:v>0.5</c:v>
                 </c:pt>
-                <c:pt idx="2">
+                <c:pt idx="5">
                   <c:v>0.7</c:v>
-                </c:pt>
-                <c:pt idx="3">
-                  <c:v>0.7</c:v>
-                </c:pt>
-                <c:pt idx="4">
-                  <c:v>0.6</c:v>
-                </c:pt>
-                <c:pt idx="5">
-                  <c:v>0.4</c:v>
                 </c:pt>
                 <c:pt idx="6">
                   <c:v>0.5</c:v>
@@ -1105,22 +1171,22 @@
                   <c:v>1.0</c:v>
                 </c:pt>
                 <c:pt idx="1">
-                  <c:v>0.8</c:v>
+                  <c:v>0.6</c:v>
                 </c:pt>
                 <c:pt idx="2">
-                  <c:v>0.8</c:v>
+                  <c:v>0.9</c:v>
                 </c:pt>
                 <c:pt idx="3">
-                  <c:v>0.9</c:v>
+                  <c:v>0.6</c:v>
                 </c:pt>
                 <c:pt idx="4">
-                  <c:v>0.4</c:v>
+                  <c:v>0.6</c:v>
                 </c:pt>
                 <c:pt idx="5">
                   <c:v>0.6</c:v>
                 </c:pt>
                 <c:pt idx="6">
-                  <c:v>0.6</c:v>
+                  <c:v>0.3</c:v>
                 </c:pt>
               </c:numCache>
             </c:numRef>
@@ -1186,25 +1252,25 @@
                 <c:formatCode>General</c:formatCode>
                 <c:ptCount val="7"/>
                 <c:pt idx="0">
-                  <c:v>0.9</c:v>
+                  <c:v>1.0</c:v>
                 </c:pt>
                 <c:pt idx="1">
-                  <c:v>0.6</c:v>
+                  <c:v>0.7</c:v>
                 </c:pt>
                 <c:pt idx="2">
-                  <c:v>1.0</c:v>
+                  <c:v>0.8</c:v>
                 </c:pt>
                 <c:pt idx="3">
+                  <c:v>0.7</c:v>
+                </c:pt>
+                <c:pt idx="4">
+                  <c:v>0.4</c:v>
+                </c:pt>
+                <c:pt idx="5">
+                  <c:v>0.4</c:v>
+                </c:pt>
+                <c:pt idx="6">
                   <c:v>0.5</c:v>
-                </c:pt>
-                <c:pt idx="4">
-                  <c:v>0.8</c:v>
-                </c:pt>
-                <c:pt idx="5">
-                  <c:v>0.8</c:v>
-                </c:pt>
-                <c:pt idx="6">
-                  <c:v>0.4</c:v>
                 </c:pt>
               </c:numCache>
             </c:numRef>
@@ -1273,7 +1339,7 @@
                   <c:v>1.0</c:v>
                 </c:pt>
                 <c:pt idx="1">
-                  <c:v>1.0</c:v>
+                  <c:v>0.7</c:v>
                 </c:pt>
                 <c:pt idx="2">
                   <c:v>0.9</c:v>
@@ -1282,13 +1348,13 @@
                   <c:v>0.7</c:v>
                 </c:pt>
                 <c:pt idx="4">
-                  <c:v>0.6</c:v>
+                  <c:v>0.4</c:v>
                 </c:pt>
                 <c:pt idx="5">
                   <c:v>0.5</c:v>
                 </c:pt>
                 <c:pt idx="6">
-                  <c:v>0.6</c:v>
+                  <c:v>0.2</c:v>
                 </c:pt>
               </c:numCache>
             </c:numRef>
@@ -1304,11 +1370,11 @@
         </c:dLbls>
         <c:gapWidth val="219"/>
         <c:overlap val="-27"/>
-        <c:axId val="2086709216"/>
-        <c:axId val="2086711920"/>
+        <c:axId val="261982576"/>
+        <c:axId val="325440768"/>
       </c:barChart>
       <c:catAx>
-        <c:axId val="2086709216"/>
+        <c:axId val="261982576"/>
         <c:scaling>
           <c:orientation val="minMax"/>
         </c:scaling>
@@ -1407,7 +1473,7 @@
             <a:endParaRPr lang="en-US"/>
           </a:p>
         </c:txPr>
-        <c:crossAx val="2086711920"/>
+        <c:crossAx val="325440768"/>
         <c:crosses val="autoZero"/>
         <c:auto val="1"/>
         <c:lblAlgn val="ctr"/>
@@ -1415,7 +1481,7 @@
         <c:noMultiLvlLbl val="0"/>
       </c:catAx>
       <c:valAx>
-        <c:axId val="2086711920"/>
+        <c:axId val="325440768"/>
         <c:scaling>
           <c:orientation val="minMax"/>
           <c:max val="1.0"/>
@@ -1523,7 +1589,7 @@
             <a:endParaRPr lang="en-US"/>
           </a:p>
         </c:txPr>
-        <c:crossAx val="2086709216"/>
+        <c:crossAx val="261982576"/>
         <c:crosses val="autoZero"/>
         <c:crossBetween val="between"/>
       </c:valAx>

</xml_diff>